<commit_message>
Updated documentation, created Security Report
</commit_message>
<xml_diff>
--- a/Documentation/Gamehub Software Architecture Document.docx
+++ b/Documentation/Gamehub Software Architecture Document.docx
@@ -203,7 +203,43 @@
                 <w:szCs w:val="20"/>
               </w:rPr>
               <w:tab/>
-              <w:t>28.03.2024</w:t>
+              <w:t>2</w:t>
+            </w:r>
+            <w:r>
+              <w:rPr>
+                <w:rFonts w:cs="Arial"/>
+                <w:b/>
+                <w:color w:val="353F49"/>
+                <w:szCs w:val="20"/>
+              </w:rPr>
+              <w:t>9</w:t>
+            </w:r>
+            <w:r>
+              <w:rPr>
+                <w:rFonts w:cs="Arial"/>
+                <w:b/>
+                <w:color w:val="353F49"/>
+                <w:szCs w:val="20"/>
+              </w:rPr>
+              <w:t>.0</w:t>
+            </w:r>
+            <w:r>
+              <w:rPr>
+                <w:rFonts w:cs="Arial"/>
+                <w:b/>
+                <w:color w:val="353F49"/>
+                <w:szCs w:val="20"/>
+              </w:rPr>
+              <w:t>5</w:t>
+            </w:r>
+            <w:r>
+              <w:rPr>
+                <w:rFonts w:cs="Arial"/>
+                <w:b/>
+                <w:color w:val="353F49"/>
+                <w:szCs w:val="20"/>
+              </w:rPr>
+              <w:t>.2024</w:t>
             </w:r>
           </w:p>
         </w:tc>
@@ -280,7 +316,16 @@
                 <w:color w:val="353F49"/>
                 <w:szCs w:val="20"/>
               </w:rPr>
-              <w:t>1.0</w:t>
+              <w:t>1.</w:t>
+            </w:r>
+            <w:r>
+              <w:rPr>
+                <w:rFonts w:cs="Arial"/>
+                <w:b/>
+                <w:color w:val="353F49"/>
+                <w:szCs w:val="20"/>
+              </w:rPr>
+              <w:t>2</w:t>
             </w:r>
           </w:p>
         </w:tc>
@@ -776,6 +821,9 @@
             <w:pPr>
               <w:pStyle w:val="Tabelbody"/>
             </w:pPr>
+            <w:r>
+              <w:t>1.2</w:t>
+            </w:r>
           </w:p>
         </w:tc>
         <w:tc>
@@ -786,6 +834,9 @@
             <w:pPr>
               <w:pStyle w:val="Tabelbody"/>
             </w:pPr>
+            <w:r>
+              <w:t>29.05.2024</w:t>
+            </w:r>
           </w:p>
         </w:tc>
         <w:tc>
@@ -796,6 +847,9 @@
             <w:pPr>
               <w:pStyle w:val="Tabelbody"/>
             </w:pPr>
+            <w:r>
+              <w:t>Catalin Mihai Popoiu</w:t>
+            </w:r>
           </w:p>
         </w:tc>
         <w:tc>
@@ -806,6 +860,18 @@
             <w:pPr>
               <w:pStyle w:val="Tabelbody"/>
             </w:pPr>
+            <w:r>
+              <w:t>Updated document and added the 4</w:t>
+            </w:r>
+            <w:r>
+              <w:rPr>
+                <w:vertAlign w:val="superscript"/>
+              </w:rPr>
+              <w:t>th</w:t>
+            </w:r>
+            <w:r>
+              <w:t xml:space="preserve"> layer of the C4 diagram.</w:t>
+            </w:r>
           </w:p>
         </w:tc>
         <w:tc>
@@ -816,6 +882,9 @@
             <w:pPr>
               <w:pStyle w:val="Tabelbody"/>
             </w:pPr>
+            <w:r>
+              <w:t>In progress</w:t>
+            </w:r>
           </w:p>
         </w:tc>
       </w:tr>
@@ -3453,32 +3522,31 @@
       </w:pPr>
       <w:r>
         <w:rPr>
-          <w:noProof/>
           <w:sz w:val="28"/>
           <w:szCs w:val="28"/>
           <w:lang w:val="en-US"/>
         </w:rPr>
         <w:drawing>
-          <wp:anchor distT="0" distB="0" distL="114300" distR="114300" simplePos="0" relativeHeight="251659264" behindDoc="1" locked="0" layoutInCell="1" allowOverlap="1" wp14:anchorId="11856730" wp14:editId="2122763C">
+          <wp:anchor distT="0" distB="0" distL="114300" distR="114300" simplePos="0" relativeHeight="251661312" behindDoc="1" locked="0" layoutInCell="1" allowOverlap="1" wp14:anchorId="0B7AAFDD" wp14:editId="0E569837">
             <wp:simplePos x="0" y="0"/>
             <wp:positionH relativeFrom="margin">
-              <wp:posOffset>0</wp:posOffset>
+              <wp:posOffset>-819150</wp:posOffset>
             </wp:positionH>
-            <wp:positionV relativeFrom="paragraph">
-              <wp:posOffset>685800</wp:posOffset>
+            <wp:positionV relativeFrom="page">
+              <wp:posOffset>6924675</wp:posOffset>
             </wp:positionV>
-            <wp:extent cx="5731510" cy="2914015"/>
-            <wp:effectExtent l="0" t="0" r="2540" b="635"/>
+            <wp:extent cx="7353300" cy="2668905"/>
+            <wp:effectExtent l="0" t="0" r="0" b="0"/>
             <wp:wrapTight wrapText="bothSides">
               <wp:wrapPolygon edited="0">
                 <wp:start x="0" y="0"/>
-                <wp:lineTo x="0" y="21463"/>
-                <wp:lineTo x="21538" y="21463"/>
-                <wp:lineTo x="21538" y="0"/>
+                <wp:lineTo x="0" y="21430"/>
+                <wp:lineTo x="21544" y="21430"/>
+                <wp:lineTo x="21544" y="0"/>
                 <wp:lineTo x="0" y="0"/>
               </wp:wrapPolygon>
             </wp:wrapTight>
-            <wp:docPr id="62400763" name="Picture 1"/>
+            <wp:docPr id="1317217323" name="Picture 1" descr="A screenshot of a computer&#10;&#10;Description automatically generated"/>
             <wp:cNvGraphicFramePr>
               <a:graphicFrameLocks xmlns:a="http://schemas.openxmlformats.org/drawingml/2006/main" noChangeAspect="1"/>
             </wp:cNvGraphicFramePr>
@@ -3486,11 +3554,11 @@
               <a:graphicData uri="http://schemas.openxmlformats.org/drawingml/2006/picture">
                 <pic:pic xmlns:pic="http://schemas.openxmlformats.org/drawingml/2006/picture">
                   <pic:nvPicPr>
-                    <pic:cNvPr id="62400763" name="Picture 1"/>
+                    <pic:cNvPr id="1317217323" name="Picture 1" descr="A screenshot of a computer&#10;&#10;Description automatically generated"/>
                     <pic:cNvPicPr/>
                   </pic:nvPicPr>
                   <pic:blipFill>
-                    <a:blip r:embed="rId9">
+                    <a:blip r:embed="rId9" cstate="print">
                       <a:extLst>
                         <a:ext uri="{28A0092B-C50C-407E-A947-70E740481C1C}">
                           <a14:useLocalDpi xmlns:a14="http://schemas.microsoft.com/office/drawing/2010/main" val="0"/>
@@ -3504,7 +3572,7 @@
                   <pic:spPr>
                     <a:xfrm>
                       <a:off x="0" y="0"/>
-                      <a:ext cx="5731510" cy="2914015"/>
+                      <a:ext cx="7353300" cy="2668905"/>
                     </a:xfrm>
                     <a:prstGeom prst="rect">
                       <a:avLst/>
@@ -3513,746 +3581,43 @@
                 </pic:pic>
               </a:graphicData>
             </a:graphic>
+            <wp14:sizeRelH relativeFrom="margin">
+              <wp14:pctWidth>0</wp14:pctWidth>
+            </wp14:sizeRelH>
             <wp14:sizeRelV relativeFrom="margin">
               <wp14:pctHeight>0</wp14:pctHeight>
             </wp14:sizeRelV>
           </wp:anchor>
         </w:drawing>
       </w:r>
-    </w:p>
-    <w:p>
-      <w:pPr>
-        <w:rPr>
-          <w:sz w:val="36"/>
-          <w:szCs w:val="36"/>
-          <w:lang w:val="en-US"/>
-        </w:rPr>
-      </w:pPr>
-    </w:p>
-    <w:p>
-      <w:pPr>
-        <w:rPr>
-          <w:sz w:val="36"/>
-          <w:szCs w:val="36"/>
-          <w:lang w:val="en-US"/>
-        </w:rPr>
-      </w:pPr>
-    </w:p>
-    <w:p>
-      <w:pPr>
-        <w:rPr>
-          <w:sz w:val="36"/>
-          <w:szCs w:val="36"/>
-          <w:lang w:val="en-US"/>
-        </w:rPr>
-      </w:pPr>
-    </w:p>
-    <w:p>
-      <w:pPr>
-        <w:rPr>
-          <w:b/>
-          <w:sz w:val="36"/>
-          <w:szCs w:val="36"/>
-          <w:lang w:val="en-US"/>
-        </w:rPr>
-      </w:pPr>
-      <w:r>
-        <w:rPr>
-          <w:b/>
-          <w:sz w:val="36"/>
-          <w:szCs w:val="36"/>
-          <w:lang w:val="en-US"/>
-        </w:rPr>
-        <w:t>4.2 Frontend Components</w:t>
-      </w:r>
-    </w:p>
-    <w:p>
-      <w:pPr>
-        <w:rPr>
-          <w:b/>
-          <w:sz w:val="32"/>
-          <w:szCs w:val="32"/>
-          <w:lang w:val="en-US"/>
-        </w:rPr>
-      </w:pPr>
-      <w:r>
-        <w:rPr>
-          <w:b/>
-          <w:sz w:val="32"/>
-          <w:szCs w:val="32"/>
-          <w:lang w:val="en-US"/>
-        </w:rPr>
-        <w:t>API:</w:t>
-      </w:r>
-    </w:p>
-    <w:p>
-      <w:pPr>
-        <w:ind w:firstLine="720"/>
-        <w:rPr>
-          <w:sz w:val="28"/>
-          <w:szCs w:val="28"/>
-          <w:lang w:val="en-US"/>
-        </w:rPr>
-      </w:pPr>
-      <w:r>
-        <w:rPr>
-          <w:sz w:val="28"/>
-          <w:szCs w:val="28"/>
-          <w:lang w:val="en-US"/>
-        </w:rPr>
-        <w:t>Responsibility: Handles API calls to the backend, employing HTTP methods to interact with the server.</w:t>
-      </w:r>
-    </w:p>
-    <w:p>
-      <w:pPr>
-        <w:rPr>
-          <w:b/>
-          <w:sz w:val="32"/>
-          <w:szCs w:val="32"/>
-          <w:lang w:val="en-US"/>
-        </w:rPr>
-      </w:pPr>
-      <w:r>
-        <w:rPr>
-          <w:b/>
-          <w:sz w:val="32"/>
-          <w:szCs w:val="32"/>
-          <w:lang w:val="en-US"/>
-        </w:rPr>
-        <w:t>Components:</w:t>
-      </w:r>
-    </w:p>
-    <w:p>
-      <w:pPr>
-        <w:ind w:firstLine="720"/>
-        <w:rPr>
-          <w:sz w:val="28"/>
-          <w:szCs w:val="28"/>
-          <w:lang w:val="en-US"/>
-        </w:rPr>
-      </w:pPr>
-      <w:r>
-        <w:rPr>
-          <w:sz w:val="28"/>
-          <w:szCs w:val="28"/>
-          <w:lang w:val="en-US"/>
-        </w:rPr>
-        <w:lastRenderedPageBreak/>
-        <w:t>Responsibility: Serves as the reusable building blocks of the UI, facilitating the creation of dynamic and interactive pages.</w:t>
-      </w:r>
-    </w:p>
-    <w:p>
-      <w:pPr>
-        <w:rPr>
-          <w:b/>
-          <w:bCs/>
-          <w:sz w:val="32"/>
-          <w:szCs w:val="32"/>
-          <w:lang w:val="en-US"/>
-        </w:rPr>
-      </w:pPr>
-      <w:r>
-        <w:rPr>
-          <w:b/>
-          <w:bCs/>
-          <w:sz w:val="32"/>
-          <w:szCs w:val="32"/>
-          <w:lang w:val="en-US"/>
-        </w:rPr>
-        <w:t>Pages:</w:t>
-      </w:r>
-    </w:p>
-    <w:p>
-      <w:pPr>
-        <w:ind w:firstLine="720"/>
-        <w:rPr>
-          <w:sz w:val="28"/>
-          <w:szCs w:val="28"/>
-          <w:lang w:val="en-US"/>
-        </w:rPr>
-      </w:pPr>
-      <w:r>
-        <w:rPr>
-          <w:sz w:val="28"/>
-          <w:szCs w:val="28"/>
-          <w:lang w:val="en-US"/>
-        </w:rPr>
-        <w:t>Responsibility: Renders the application's various views, utilizing components for displaying content and interfacing with the user.</w:t>
-      </w:r>
-    </w:p>
-    <w:p>
-      <w:pPr>
-        <w:rPr>
-          <w:b/>
-          <w:bCs/>
-          <w:sz w:val="36"/>
-          <w:szCs w:val="36"/>
-          <w:lang w:val="en-US"/>
-        </w:rPr>
-      </w:pPr>
-      <w:r>
-        <w:rPr>
-          <w:b/>
-          <w:bCs/>
-          <w:sz w:val="36"/>
-          <w:szCs w:val="36"/>
-          <w:lang w:val="en-US"/>
-        </w:rPr>
-        <w:t>5. CI Pipeline</w:t>
-      </w:r>
-    </w:p>
-    <w:p>
-      <w:pPr>
-        <w:pStyle w:val="NoSpacing"/>
-        <w:rPr>
-          <w:rFonts w:asciiTheme="minorHAnsi" w:hAnsiTheme="minorHAnsi" w:cstheme="minorHAnsi"/>
-          <w:b/>
-          <w:bCs/>
-          <w:sz w:val="32"/>
-          <w:szCs w:val="36"/>
-          <w:lang w:val="en-US"/>
-        </w:rPr>
-      </w:pPr>
-      <w:r>
-        <w:rPr>
-          <w:rFonts w:asciiTheme="minorHAnsi" w:hAnsiTheme="minorHAnsi" w:cstheme="minorHAnsi"/>
-          <w:b/>
-          <w:bCs/>
-          <w:sz w:val="32"/>
-          <w:szCs w:val="36"/>
-          <w:lang w:val="en-US"/>
-        </w:rPr>
-        <w:t>Stages:</w:t>
-      </w:r>
-    </w:p>
-    <w:p>
-      <w:pPr>
-        <w:pStyle w:val="NoSpacing"/>
-        <w:rPr>
-          <w:rFonts w:asciiTheme="minorHAnsi" w:hAnsiTheme="minorHAnsi" w:cstheme="minorHAnsi"/>
-          <w:sz w:val="22"/>
-          <w:szCs w:val="24"/>
-          <w:lang w:val="en-US"/>
-        </w:rPr>
-      </w:pPr>
-      <w:r>
-        <w:rPr>
-          <w:rFonts w:asciiTheme="minorHAnsi" w:hAnsiTheme="minorHAnsi" w:cstheme="minorHAnsi"/>
-          <w:sz w:val="24"/>
-          <w:szCs w:val="28"/>
-          <w:lang w:val="en-US"/>
-        </w:rPr>
-        <w:t>The pipeline defines t</w:t>
-      </w:r>
-      <w:r>
-        <w:rPr>
-          <w:rFonts w:asciiTheme="minorHAnsi" w:hAnsiTheme="minorHAnsi" w:cstheme="minorHAnsi"/>
-          <w:sz w:val="24"/>
-          <w:szCs w:val="28"/>
-          <w:lang w:val="en-US"/>
-        </w:rPr>
-        <w:t>hree</w:t>
-      </w:r>
-      <w:r>
-        <w:rPr>
-          <w:rFonts w:asciiTheme="minorHAnsi" w:hAnsiTheme="minorHAnsi" w:cstheme="minorHAnsi"/>
-          <w:sz w:val="24"/>
-          <w:szCs w:val="28"/>
-          <w:lang w:val="en-US"/>
-        </w:rPr>
-        <w:t xml:space="preserve"> stages: build, </w:t>
-      </w:r>
-      <w:proofErr w:type="gramStart"/>
-      <w:r>
-        <w:rPr>
-          <w:rFonts w:asciiTheme="minorHAnsi" w:hAnsiTheme="minorHAnsi" w:cstheme="minorHAnsi"/>
-          <w:sz w:val="24"/>
-          <w:szCs w:val="28"/>
-          <w:lang w:val="en-US"/>
-        </w:rPr>
-        <w:t>test</w:t>
-      </w:r>
-      <w:proofErr w:type="gramEnd"/>
-      <w:r>
-        <w:rPr>
-          <w:rFonts w:asciiTheme="minorHAnsi" w:hAnsiTheme="minorHAnsi" w:cstheme="minorHAnsi"/>
-          <w:sz w:val="24"/>
-          <w:szCs w:val="28"/>
-          <w:lang w:val="en-US"/>
-        </w:rPr>
-        <w:t xml:space="preserve"> and </w:t>
-      </w:r>
-      <w:proofErr w:type="spellStart"/>
-      <w:r>
-        <w:rPr>
-          <w:rFonts w:asciiTheme="minorHAnsi" w:hAnsiTheme="minorHAnsi" w:cstheme="minorHAnsi"/>
-          <w:sz w:val="24"/>
-          <w:szCs w:val="28"/>
-          <w:lang w:val="en-US"/>
-        </w:rPr>
-        <w:t>sonarqube</w:t>
-      </w:r>
-      <w:proofErr w:type="spellEnd"/>
-      <w:r>
-        <w:rPr>
-          <w:rFonts w:asciiTheme="minorHAnsi" w:hAnsiTheme="minorHAnsi" w:cstheme="minorHAnsi"/>
-          <w:sz w:val="24"/>
-          <w:szCs w:val="28"/>
-          <w:lang w:val="en-US"/>
-        </w:rPr>
-        <w:t>-check.</w:t>
-      </w:r>
-    </w:p>
-    <w:p>
-      <w:pPr>
-        <w:pStyle w:val="NoSpacing"/>
-        <w:rPr>
-          <w:rFonts w:asciiTheme="minorHAnsi" w:hAnsiTheme="minorHAnsi" w:cstheme="minorHAnsi"/>
-          <w:sz w:val="22"/>
-          <w:szCs w:val="24"/>
-          <w:lang w:val="en-US"/>
-        </w:rPr>
-      </w:pPr>
-    </w:p>
-    <w:p>
-      <w:pPr>
-        <w:pStyle w:val="NoSpacing"/>
-        <w:ind w:firstLine="708"/>
-        <w:rPr>
-          <w:rFonts w:asciiTheme="minorHAnsi" w:hAnsiTheme="minorHAnsi" w:cstheme="minorHAnsi"/>
-          <w:sz w:val="28"/>
-          <w:szCs w:val="32"/>
-          <w:lang w:val="en-US"/>
-        </w:rPr>
-      </w:pPr>
-      <w:r>
-        <w:rPr>
-          <w:rFonts w:asciiTheme="minorHAnsi" w:hAnsiTheme="minorHAnsi" w:cstheme="minorHAnsi"/>
-          <w:b/>
-          <w:bCs/>
-          <w:sz w:val="28"/>
-          <w:szCs w:val="32"/>
-          <w:lang w:val="en-US"/>
-        </w:rPr>
-        <w:t>Build Stage</w:t>
-      </w:r>
-      <w:r>
-        <w:rPr>
-          <w:rFonts w:asciiTheme="minorHAnsi" w:hAnsiTheme="minorHAnsi" w:cstheme="minorHAnsi"/>
-          <w:sz w:val="28"/>
-          <w:szCs w:val="32"/>
-          <w:lang w:val="en-US"/>
-        </w:rPr>
-        <w:t xml:space="preserve">: </w:t>
-      </w:r>
-    </w:p>
-    <w:p>
-      <w:pPr>
-        <w:pStyle w:val="NoSpacing"/>
-        <w:ind w:left="708" w:firstLine="708"/>
-        <w:rPr>
-          <w:rFonts w:asciiTheme="minorHAnsi" w:hAnsiTheme="minorHAnsi" w:cstheme="minorHAnsi"/>
-          <w:sz w:val="24"/>
-          <w:szCs w:val="28"/>
-          <w:lang w:val="en-US"/>
-        </w:rPr>
-      </w:pPr>
-      <w:r>
-        <w:rPr>
-          <w:rFonts w:asciiTheme="minorHAnsi" w:hAnsiTheme="minorHAnsi" w:cstheme="minorHAnsi"/>
-          <w:sz w:val="24"/>
-          <w:szCs w:val="28"/>
-          <w:lang w:val="en-US"/>
-        </w:rPr>
-        <w:t>The build stage uses Gradle to assemble the project.</w:t>
-      </w:r>
-    </w:p>
-    <w:p>
-      <w:pPr>
-        <w:pStyle w:val="NoSpacing"/>
-        <w:ind w:left="708" w:firstLine="708"/>
-        <w:rPr>
-          <w:rFonts w:asciiTheme="minorHAnsi" w:hAnsiTheme="minorHAnsi" w:cstheme="minorHAnsi"/>
-          <w:sz w:val="22"/>
-          <w:szCs w:val="24"/>
-          <w:lang w:val="en-US"/>
-        </w:rPr>
-      </w:pPr>
-    </w:p>
-    <w:p>
-      <w:pPr>
-        <w:pStyle w:val="NoSpacing"/>
-        <w:ind w:firstLine="708"/>
-        <w:rPr>
-          <w:rFonts w:asciiTheme="minorHAnsi" w:hAnsiTheme="minorHAnsi" w:cstheme="minorHAnsi"/>
-          <w:sz w:val="28"/>
-          <w:szCs w:val="32"/>
-          <w:lang w:val="en-US"/>
-        </w:rPr>
-      </w:pPr>
-      <w:r>
-        <w:rPr>
-          <w:rFonts w:asciiTheme="minorHAnsi" w:hAnsiTheme="minorHAnsi" w:cstheme="minorHAnsi"/>
-          <w:b/>
-          <w:bCs/>
-          <w:sz w:val="28"/>
-          <w:szCs w:val="32"/>
-          <w:lang w:val="en-US"/>
-        </w:rPr>
-        <w:t>Test Stage</w:t>
-      </w:r>
-      <w:r>
-        <w:rPr>
-          <w:rFonts w:asciiTheme="minorHAnsi" w:hAnsiTheme="minorHAnsi" w:cstheme="minorHAnsi"/>
-          <w:sz w:val="28"/>
-          <w:szCs w:val="32"/>
-          <w:lang w:val="en-US"/>
-        </w:rPr>
-        <w:t xml:space="preserve">: </w:t>
-      </w:r>
-    </w:p>
-    <w:p>
-      <w:pPr>
-        <w:pStyle w:val="NoSpacing"/>
-        <w:ind w:left="708" w:firstLine="708"/>
-        <w:rPr>
-          <w:rFonts w:asciiTheme="minorHAnsi" w:hAnsiTheme="minorHAnsi" w:cstheme="minorHAnsi"/>
-          <w:sz w:val="24"/>
-          <w:szCs w:val="28"/>
-          <w:lang w:val="en-US"/>
-        </w:rPr>
-      </w:pPr>
-      <w:r>
-        <w:rPr>
-          <w:rFonts w:asciiTheme="minorHAnsi" w:hAnsiTheme="minorHAnsi" w:cstheme="minorHAnsi"/>
-          <w:sz w:val="24"/>
-          <w:szCs w:val="28"/>
-          <w:lang w:val="en-US"/>
-        </w:rPr>
-        <w:t>The test stage utilizes Gradle to run tests for the project.</w:t>
-      </w:r>
-    </w:p>
-    <w:p>
-      <w:pPr>
-        <w:pStyle w:val="NoSpacing"/>
-        <w:ind w:firstLine="708"/>
-        <w:rPr>
-          <w:sz w:val="22"/>
-          <w:szCs w:val="24"/>
-          <w:lang w:val="en-US"/>
-        </w:rPr>
-      </w:pPr>
-      <w:r>
-        <w:rPr>
-          <w:b/>
-          <w:sz w:val="24"/>
-          <w:szCs w:val="24"/>
-          <w:lang w:val="en-US"/>
-        </w:rPr>
-        <w:t>Sonar Stage:</w:t>
-      </w:r>
-      <w:r>
-        <w:rPr>
-          <w:b/>
-          <w:sz w:val="28"/>
-          <w:szCs w:val="28"/>
-          <w:lang w:val="en-US"/>
-        </w:rPr>
-        <w:br/>
-      </w:r>
-      <w:r>
-        <w:rPr>
-          <w:b/>
-          <w:sz w:val="28"/>
-          <w:szCs w:val="28"/>
-          <w:lang w:val="en-US"/>
-        </w:rPr>
-        <w:tab/>
-      </w:r>
-      <w:r>
-        <w:rPr>
-          <w:b/>
-          <w:sz w:val="28"/>
-          <w:szCs w:val="28"/>
-          <w:lang w:val="en-US"/>
-        </w:rPr>
-        <w:tab/>
-      </w:r>
-      <w:r>
-        <w:rPr>
-          <w:sz w:val="22"/>
-          <w:szCs w:val="24"/>
-          <w:lang w:val="en-US"/>
-        </w:rPr>
-        <w:t>Executes Gradle tasks (</w:t>
-      </w:r>
-      <w:r>
-        <w:rPr>
-          <w:sz w:val="22"/>
-          <w:szCs w:val="24"/>
-          <w:lang w:val="en-US"/>
-        </w:rPr>
-        <w:t>“</w:t>
-      </w:r>
-      <w:r>
-        <w:rPr>
-          <w:sz w:val="22"/>
-          <w:szCs w:val="24"/>
-          <w:lang w:val="en-US"/>
-        </w:rPr>
-        <w:t>test</w:t>
-      </w:r>
-      <w:r>
-        <w:rPr>
-          <w:sz w:val="22"/>
-          <w:szCs w:val="24"/>
-          <w:lang w:val="en-US"/>
-        </w:rPr>
-        <w:t>”</w:t>
-      </w:r>
-      <w:r>
-        <w:rPr>
-          <w:sz w:val="22"/>
-          <w:szCs w:val="24"/>
-          <w:lang w:val="en-US"/>
-        </w:rPr>
-        <w:t xml:space="preserve"> and </w:t>
-      </w:r>
-      <w:r>
-        <w:rPr>
-          <w:sz w:val="22"/>
-          <w:szCs w:val="24"/>
-          <w:lang w:val="en-US"/>
-        </w:rPr>
-        <w:t>“</w:t>
-      </w:r>
-      <w:proofErr w:type="spellStart"/>
-      <w:r>
-        <w:rPr>
-          <w:sz w:val="22"/>
-          <w:szCs w:val="24"/>
-          <w:lang w:val="en-US"/>
-        </w:rPr>
-        <w:t>jacocoTestReport</w:t>
-      </w:r>
-      <w:proofErr w:type="spellEnd"/>
-      <w:r>
-        <w:rPr>
-          <w:sz w:val="22"/>
-          <w:szCs w:val="24"/>
-          <w:lang w:val="en-US"/>
-        </w:rPr>
-        <w:t>”</w:t>
-      </w:r>
-      <w:r>
-        <w:rPr>
-          <w:sz w:val="22"/>
-          <w:szCs w:val="24"/>
-          <w:lang w:val="en-US"/>
-        </w:rPr>
-        <w:t xml:space="preserve">) and then triggers SonarQube analysis using the </w:t>
-      </w:r>
-      <w:r>
-        <w:rPr>
-          <w:sz w:val="22"/>
-          <w:szCs w:val="24"/>
-          <w:lang w:val="en-US"/>
-        </w:rPr>
-        <w:t>“</w:t>
-      </w:r>
-      <w:proofErr w:type="spellStart"/>
-      <w:r>
-        <w:rPr>
-          <w:sz w:val="22"/>
-          <w:szCs w:val="24"/>
-          <w:lang w:val="en-US"/>
-        </w:rPr>
-        <w:t>gradle</w:t>
-      </w:r>
-      <w:proofErr w:type="spellEnd"/>
-      <w:r>
-        <w:rPr>
-          <w:sz w:val="22"/>
-          <w:szCs w:val="24"/>
-          <w:lang w:val="en-US"/>
-        </w:rPr>
-        <w:t xml:space="preserve"> sonar</w:t>
-      </w:r>
-      <w:r>
-        <w:rPr>
-          <w:sz w:val="22"/>
-          <w:szCs w:val="24"/>
-          <w:lang w:val="en-US"/>
-        </w:rPr>
-        <w:t>”</w:t>
-      </w:r>
-      <w:r>
-        <w:rPr>
-          <w:sz w:val="22"/>
-          <w:szCs w:val="24"/>
-          <w:lang w:val="en-US"/>
-        </w:rPr>
-        <w:t xml:space="preserve"> command with an additional</w:t>
-      </w:r>
-      <w:r>
-        <w:rPr>
-          <w:sz w:val="22"/>
-          <w:szCs w:val="24"/>
-          <w:lang w:val="en-US"/>
-        </w:rPr>
-        <w:t xml:space="preserve"> </w:t>
-      </w:r>
-      <w:r>
-        <w:rPr>
-          <w:sz w:val="22"/>
-          <w:szCs w:val="24"/>
-          <w:lang w:val="en-US"/>
-        </w:rPr>
-        <w:t>parameter</w:t>
-      </w:r>
-      <w:r>
-        <w:rPr>
-          <w:sz w:val="22"/>
-          <w:szCs w:val="24"/>
-          <w:lang w:val="en-US"/>
-        </w:rPr>
-        <w:t xml:space="preserve"> for the quality gate</w:t>
-      </w:r>
-      <w:r>
-        <w:rPr>
-          <w:sz w:val="22"/>
-          <w:szCs w:val="24"/>
-          <w:lang w:val="en-US"/>
-        </w:rPr>
-        <w:t>.</w:t>
-      </w:r>
-      <w:r>
-        <w:rPr>
-          <w:sz w:val="22"/>
-          <w:szCs w:val="24"/>
-          <w:lang w:val="en-US"/>
-        </w:rPr>
-        <w:t xml:space="preserve"> </w:t>
-      </w:r>
-      <w:r>
-        <w:rPr>
-          <w:sz w:val="22"/>
-          <w:szCs w:val="24"/>
-          <w:lang w:val="en-US"/>
-        </w:rPr>
-        <w:t xml:space="preserve">The </w:t>
-      </w:r>
-      <w:r>
-        <w:rPr>
-          <w:sz w:val="22"/>
-          <w:szCs w:val="24"/>
-          <w:lang w:val="en-US"/>
-        </w:rPr>
-        <w:t>“</w:t>
-      </w:r>
-      <w:proofErr w:type="spellStart"/>
-      <w:r>
-        <w:rPr>
-          <w:sz w:val="22"/>
-          <w:szCs w:val="24"/>
-          <w:lang w:val="en-US"/>
-        </w:rPr>
-        <w:t>allow_failure</w:t>
-      </w:r>
-      <w:proofErr w:type="spellEnd"/>
-      <w:r>
-        <w:rPr>
-          <w:sz w:val="22"/>
-          <w:szCs w:val="24"/>
-          <w:lang w:val="en-US"/>
-        </w:rPr>
-        <w:t>: true</w:t>
-      </w:r>
-      <w:r>
-        <w:rPr>
-          <w:sz w:val="22"/>
-          <w:szCs w:val="24"/>
-          <w:lang w:val="en-US"/>
-        </w:rPr>
-        <w:t>”</w:t>
-      </w:r>
-      <w:r>
-        <w:rPr>
-          <w:sz w:val="22"/>
-          <w:szCs w:val="24"/>
-          <w:lang w:val="en-US"/>
-        </w:rPr>
-        <w:t xml:space="preserve"> attribute indicates that the pipeline can continue even if this stage fails</w:t>
-      </w:r>
-      <w:r>
-        <w:rPr>
-          <w:sz w:val="22"/>
-          <w:szCs w:val="24"/>
-          <w:lang w:val="en-US"/>
-        </w:rPr>
-        <w:t>, which mostly occurs due to the quality gate not being satisfied</w:t>
-      </w:r>
-      <w:r>
-        <w:rPr>
-          <w:sz w:val="22"/>
-          <w:szCs w:val="24"/>
-          <w:lang w:val="en-US"/>
-        </w:rPr>
-        <w:t>.</w:t>
-      </w:r>
-    </w:p>
-    <w:p>
-      <w:pPr>
-        <w:pStyle w:val="NoSpacing"/>
-        <w:ind w:firstLine="708"/>
-        <w:rPr>
-          <w:sz w:val="22"/>
-          <w:szCs w:val="24"/>
-          <w:lang w:val="en-US"/>
-        </w:rPr>
-      </w:pPr>
-    </w:p>
-    <w:p>
-      <w:pPr>
-        <w:pStyle w:val="NoSpacing"/>
-        <w:ind w:firstLine="708"/>
-        <w:rPr>
-          <w:sz w:val="22"/>
-          <w:szCs w:val="24"/>
-          <w:lang w:val="en-US"/>
-        </w:rPr>
-      </w:pPr>
-    </w:p>
-    <w:p>
-      <w:pPr>
-        <w:pStyle w:val="NoSpacing"/>
-        <w:ind w:firstLine="708"/>
-        <w:rPr>
-          <w:sz w:val="22"/>
-          <w:szCs w:val="24"/>
-          <w:lang w:val="en-US"/>
-        </w:rPr>
-      </w:pPr>
       <w:r>
         <w:rPr>
           <w:noProof/>
-          <w:sz w:val="22"/>
-          <w:szCs w:val="24"/>
+          <w:sz w:val="28"/>
+          <w:szCs w:val="28"/>
           <w:lang w:val="en-US"/>
         </w:rPr>
         <w:drawing>
-          <wp:anchor distT="0" distB="0" distL="114300" distR="114300" simplePos="0" relativeHeight="251660288" behindDoc="0" locked="0" layoutInCell="1" allowOverlap="1" wp14:anchorId="1AF08212" wp14:editId="2E67EAA4">
+          <wp:anchor distT="0" distB="0" distL="114300" distR="114300" simplePos="0" relativeHeight="251659264" behindDoc="1" locked="0" layoutInCell="1" allowOverlap="1" wp14:anchorId="11856730" wp14:editId="371DDB66">
             <wp:simplePos x="0" y="0"/>
-            <wp:positionH relativeFrom="margin">
-              <wp:posOffset>1378585</wp:posOffset>
+            <wp:positionH relativeFrom="page">
+              <wp:align>right</wp:align>
             </wp:positionH>
-            <wp:positionV relativeFrom="page">
-              <wp:posOffset>5556885</wp:posOffset>
+            <wp:positionV relativeFrom="paragraph">
+              <wp:posOffset>528955</wp:posOffset>
             </wp:positionV>
-            <wp:extent cx="3049905" cy="3179445"/>
-            <wp:effectExtent l="0" t="0" r="0" b="1905"/>
-            <wp:wrapSquare wrapText="bothSides"/>
-            <wp:docPr id="1244251865" name="Picture 1" descr="A diagram of a software development process&#10;&#10;Description automatically generated"/>
+            <wp:extent cx="7432675" cy="3181350"/>
+            <wp:effectExtent l="0" t="0" r="0" b="0"/>
+            <wp:wrapTight wrapText="bothSides">
+              <wp:wrapPolygon edited="0">
+                <wp:start x="0" y="0"/>
+                <wp:lineTo x="0" y="21471"/>
+                <wp:lineTo x="21535" y="21471"/>
+                <wp:lineTo x="21535" y="0"/>
+                <wp:lineTo x="0" y="0"/>
+              </wp:wrapPolygon>
+            </wp:wrapTight>
+            <wp:docPr id="62400763" name="Picture 1"/>
             <wp:cNvGraphicFramePr>
               <a:graphicFrameLocks xmlns:a="http://schemas.openxmlformats.org/drawingml/2006/main" noChangeAspect="1"/>
             </wp:cNvGraphicFramePr>
@@ -4260,7 +3625,7 @@
               <a:graphicData uri="http://schemas.openxmlformats.org/drawingml/2006/picture">
                 <pic:pic xmlns:pic="http://schemas.openxmlformats.org/drawingml/2006/picture">
                   <pic:nvPicPr>
-                    <pic:cNvPr id="1244251865" name="Picture 1" descr="A diagram of a software development process&#10;&#10;Description automatically generated"/>
+                    <pic:cNvPr id="62400763" name="Picture 1"/>
                     <pic:cNvPicPr/>
                   </pic:nvPicPr>
                   <pic:blipFill>
@@ -4278,7 +3643,7 @@
                   <pic:spPr>
                     <a:xfrm>
                       <a:off x="0" y="0"/>
-                      <a:ext cx="3049905" cy="3179445"/>
+                      <a:ext cx="7432675" cy="3181350"/>
                     </a:xfrm>
                     <a:prstGeom prst="rect">
                       <a:avLst/>
@@ -4300,8 +3665,24 @@
     <w:p>
       <w:pPr>
         <w:rPr>
-          <w:b/>
-          <w:bCs/>
+          <w:sz w:val="28"/>
+          <w:szCs w:val="28"/>
+          <w:lang w:val="en-US"/>
+        </w:rPr>
+      </w:pPr>
+      <w:r>
+        <w:rPr>
+          <w:sz w:val="28"/>
+          <w:szCs w:val="28"/>
+          <w:lang w:val="en-US"/>
+        </w:rPr>
+        <w:lastRenderedPageBreak/>
+        <w:t>(UML Class Diagram snippet, showing layering structure for the whole Games/Purchasing games systems.)</w:t>
+      </w:r>
+    </w:p>
+    <w:p>
+      <w:pPr>
+        <w:rPr>
           <w:sz w:val="36"/>
           <w:szCs w:val="36"/>
           <w:lang w:val="en-US"/>
@@ -4312,82 +3693,99 @@
       <w:pPr>
         <w:rPr>
           <w:b/>
-          <w:bCs/>
           <w:sz w:val="36"/>
           <w:szCs w:val="36"/>
           <w:lang w:val="en-US"/>
         </w:rPr>
       </w:pPr>
-    </w:p>
-    <w:p>
-      <w:pPr>
-        <w:rPr>
-          <w:b/>
-          <w:bCs/>
+      <w:r>
+        <w:rPr>
+          <w:b/>
           <w:sz w:val="36"/>
           <w:szCs w:val="36"/>
           <w:lang w:val="en-US"/>
         </w:rPr>
-      </w:pPr>
-    </w:p>
-    <w:p>
-      <w:pPr>
-        <w:rPr>
-          <w:b/>
-          <w:bCs/>
-          <w:sz w:val="36"/>
-          <w:szCs w:val="36"/>
-          <w:lang w:val="en-US"/>
-        </w:rPr>
-      </w:pPr>
-    </w:p>
-    <w:p>
-      <w:pPr>
-        <w:rPr>
-          <w:b/>
-          <w:bCs/>
-          <w:sz w:val="36"/>
-          <w:szCs w:val="36"/>
-          <w:lang w:val="en-US"/>
-        </w:rPr>
-      </w:pPr>
-    </w:p>
-    <w:p>
-      <w:pPr>
-        <w:rPr>
-          <w:b/>
-          <w:bCs/>
-          <w:sz w:val="36"/>
-          <w:szCs w:val="36"/>
-          <w:lang w:val="en-US"/>
-        </w:rPr>
-      </w:pPr>
-    </w:p>
-    <w:p>
-      <w:pPr>
-        <w:rPr>
-          <w:b/>
-          <w:bCs/>
-          <w:sz w:val="36"/>
-          <w:szCs w:val="36"/>
-          <w:lang w:val="en-US"/>
-        </w:rPr>
-      </w:pPr>
-    </w:p>
-    <w:p>
-      <w:pPr>
-        <w:rPr>
-          <w:b/>
-          <w:bCs/>
-          <w:sz w:val="36"/>
-          <w:szCs w:val="36"/>
-          <w:lang w:val="en-US"/>
-        </w:rPr>
-      </w:pPr>
-    </w:p>
-    <w:p>
-      <w:pPr>
-        <w:rPr>
+        <w:t>4.2 Frontend Components</w:t>
+      </w:r>
+    </w:p>
+    <w:p>
+      <w:pPr>
+        <w:rPr>
+          <w:b/>
+          <w:sz w:val="32"/>
+          <w:szCs w:val="32"/>
+          <w:lang w:val="en-US"/>
+        </w:rPr>
+      </w:pPr>
+      <w:r>
+        <w:rPr>
+          <w:b/>
+          <w:sz w:val="32"/>
+          <w:szCs w:val="32"/>
+          <w:lang w:val="en-US"/>
+        </w:rPr>
+        <w:t>API:</w:t>
+      </w:r>
+    </w:p>
+    <w:p>
+      <w:pPr>
+        <w:ind w:firstLine="720"/>
+        <w:rPr>
+          <w:sz w:val="28"/>
+          <w:szCs w:val="28"/>
+          <w:lang w:val="en-US"/>
+        </w:rPr>
+      </w:pPr>
+      <w:r>
+        <w:rPr>
+          <w:sz w:val="28"/>
+          <w:szCs w:val="28"/>
+          <w:lang w:val="en-US"/>
+        </w:rPr>
+        <w:t>Responsibility: Handles API calls to the backend, employing HTTP methods to interact with the server.</w:t>
+      </w:r>
+    </w:p>
+    <w:p>
+      <w:pPr>
+        <w:rPr>
+          <w:b/>
+          <w:sz w:val="32"/>
+          <w:szCs w:val="32"/>
+          <w:lang w:val="en-US"/>
+        </w:rPr>
+      </w:pPr>
+      <w:r>
+        <w:rPr>
+          <w:b/>
+          <w:sz w:val="32"/>
+          <w:szCs w:val="32"/>
+          <w:lang w:val="en-US"/>
+        </w:rPr>
+        <w:t>Components:</w:t>
+      </w:r>
+    </w:p>
+    <w:p>
+      <w:pPr>
+        <w:ind w:firstLine="720"/>
+        <w:rPr>
+          <w:sz w:val="28"/>
+          <w:szCs w:val="28"/>
+          <w:lang w:val="en-US"/>
+        </w:rPr>
+      </w:pPr>
+      <w:r>
+        <w:rPr>
+          <w:sz w:val="28"/>
+          <w:szCs w:val="28"/>
+          <w:lang w:val="en-US"/>
+        </w:rPr>
+        <w:t>Responsibility: Serves as the reusable building blocks of the UI, facilitating the creation of dynamic and interactive pages.</w:t>
+      </w:r>
+    </w:p>
+    <w:p>
+      <w:pPr>
+        <w:rPr>
+          <w:b/>
           <w:bCs/>
           <w:sz w:val="32"/>
           <w:szCs w:val="32"/>
@@ -4398,13 +3796,33 @@
         <w:rPr>
           <w:b/>
           <w:bCs/>
-          <w:sz w:val="36"/>
-          <w:szCs w:val="36"/>
-          <w:lang w:val="en-US"/>
-        </w:rPr>
-        <w:tab/>
-      </w:r>
-      <w:r>
+          <w:sz w:val="32"/>
+          <w:szCs w:val="32"/>
+          <w:lang w:val="en-US"/>
+        </w:rPr>
+        <w:t>Pages:</w:t>
+      </w:r>
+    </w:p>
+    <w:p>
+      <w:pPr>
+        <w:ind w:firstLine="720"/>
+        <w:rPr>
+          <w:sz w:val="28"/>
+          <w:szCs w:val="28"/>
+          <w:lang w:val="en-US"/>
+        </w:rPr>
+      </w:pPr>
+      <w:r>
+        <w:rPr>
+          <w:sz w:val="28"/>
+          <w:szCs w:val="28"/>
+          <w:lang w:val="en-US"/>
+        </w:rPr>
+        <w:t>Responsibility: Renders the application's various views, utilizing components for displaying content and interfacing with the user.</w:t>
+      </w:r>
+    </w:p>
+    <w:p>
+      <w:pPr>
         <w:rPr>
           <w:b/>
           <w:bCs/>
@@ -4412,21 +3830,897 @@
           <w:szCs w:val="36"/>
           <w:lang w:val="en-US"/>
         </w:rPr>
+      </w:pPr>
+      <w:r>
+        <w:rPr>
+          <w:b/>
+          <w:bCs/>
+          <w:sz w:val="36"/>
+          <w:szCs w:val="36"/>
+          <w:lang w:val="en-US"/>
+        </w:rPr>
+        <w:t>5. CI Pipeline</w:t>
+      </w:r>
+    </w:p>
+    <w:p>
+      <w:pPr>
+        <w:pStyle w:val="NoSpacing"/>
+        <w:rPr>
+          <w:rFonts w:asciiTheme="minorHAnsi" w:hAnsiTheme="minorHAnsi" w:cstheme="minorHAnsi"/>
+          <w:b/>
+          <w:bCs/>
+          <w:sz w:val="32"/>
+          <w:szCs w:val="36"/>
+          <w:lang w:val="en-US"/>
+        </w:rPr>
+      </w:pPr>
+      <w:r>
+        <w:rPr>
+          <w:rFonts w:asciiTheme="minorHAnsi" w:hAnsiTheme="minorHAnsi" w:cstheme="minorHAnsi"/>
+          <w:b/>
+          <w:bCs/>
+          <w:sz w:val="32"/>
+          <w:szCs w:val="36"/>
+          <w:lang w:val="en-US"/>
+        </w:rPr>
+        <w:t>Stages:</w:t>
+      </w:r>
+    </w:p>
+    <w:p>
+      <w:pPr>
+        <w:pStyle w:val="NoSpacing"/>
+        <w:rPr>
+          <w:rFonts w:asciiTheme="minorHAnsi" w:hAnsiTheme="minorHAnsi" w:cstheme="minorHAnsi"/>
+          <w:sz w:val="22"/>
+          <w:szCs w:val="24"/>
+          <w:lang w:val="en-US"/>
+        </w:rPr>
+      </w:pPr>
+      <w:r>
+        <w:rPr>
+          <w:rFonts w:asciiTheme="minorHAnsi" w:hAnsiTheme="minorHAnsi" w:cstheme="minorHAnsi"/>
+          <w:sz w:val="24"/>
+          <w:szCs w:val="28"/>
+          <w:lang w:val="en-US"/>
+        </w:rPr>
+        <w:t xml:space="preserve">The pipeline defines </w:t>
+      </w:r>
+      <w:r>
+        <w:rPr>
+          <w:rFonts w:asciiTheme="minorHAnsi" w:hAnsiTheme="minorHAnsi" w:cstheme="minorHAnsi"/>
+          <w:sz w:val="24"/>
+          <w:szCs w:val="28"/>
+          <w:lang w:val="en-US"/>
+        </w:rPr>
+        <w:t>four</w:t>
+      </w:r>
+      <w:r>
+        <w:rPr>
+          <w:rFonts w:asciiTheme="minorHAnsi" w:hAnsiTheme="minorHAnsi" w:cstheme="minorHAnsi"/>
+          <w:sz w:val="24"/>
+          <w:szCs w:val="28"/>
+          <w:lang w:val="en-US"/>
+        </w:rPr>
+        <w:t xml:space="preserve"> stages: build, test</w:t>
+      </w:r>
+      <w:r>
+        <w:rPr>
+          <w:rFonts w:asciiTheme="minorHAnsi" w:hAnsiTheme="minorHAnsi" w:cstheme="minorHAnsi"/>
+          <w:sz w:val="24"/>
+          <w:szCs w:val="28"/>
+          <w:lang w:val="en-US"/>
+        </w:rPr>
+        <w:t>,</w:t>
+      </w:r>
+      <w:r>
+        <w:rPr>
+          <w:rFonts w:asciiTheme="minorHAnsi" w:hAnsiTheme="minorHAnsi" w:cstheme="minorHAnsi"/>
+          <w:sz w:val="24"/>
+          <w:szCs w:val="28"/>
+          <w:lang w:val="en-US"/>
+        </w:rPr>
+        <w:t xml:space="preserve"> </w:t>
+      </w:r>
+      <w:proofErr w:type="spellStart"/>
+      <w:r>
+        <w:rPr>
+          <w:rFonts w:asciiTheme="minorHAnsi" w:hAnsiTheme="minorHAnsi" w:cstheme="minorHAnsi"/>
+          <w:sz w:val="24"/>
+          <w:szCs w:val="28"/>
+          <w:lang w:val="en-US"/>
+        </w:rPr>
+        <w:t>sonarqube</w:t>
+      </w:r>
+      <w:proofErr w:type="spellEnd"/>
+      <w:r>
+        <w:rPr>
+          <w:rFonts w:asciiTheme="minorHAnsi" w:hAnsiTheme="minorHAnsi" w:cstheme="minorHAnsi"/>
+          <w:sz w:val="24"/>
+          <w:szCs w:val="28"/>
+          <w:lang w:val="en-US"/>
+        </w:rPr>
+        <w:t>-check</w:t>
+      </w:r>
+      <w:r>
+        <w:rPr>
+          <w:rFonts w:asciiTheme="minorHAnsi" w:hAnsiTheme="minorHAnsi" w:cstheme="minorHAnsi"/>
+          <w:sz w:val="24"/>
+          <w:szCs w:val="28"/>
+          <w:lang w:val="en-US"/>
+        </w:rPr>
+        <w:t xml:space="preserve">, and </w:t>
+      </w:r>
+      <w:proofErr w:type="gramStart"/>
+      <w:r>
+        <w:rPr>
+          <w:rFonts w:asciiTheme="minorHAnsi" w:hAnsiTheme="minorHAnsi" w:cstheme="minorHAnsi"/>
+          <w:sz w:val="24"/>
+          <w:szCs w:val="28"/>
+          <w:lang w:val="en-US"/>
+        </w:rPr>
+        <w:t>deploy</w:t>
+      </w:r>
+      <w:proofErr w:type="gramEnd"/>
+    </w:p>
+    <w:p>
+      <w:pPr>
+        <w:pStyle w:val="NoSpacing"/>
+        <w:rPr>
+          <w:rFonts w:asciiTheme="minorHAnsi" w:hAnsiTheme="minorHAnsi" w:cstheme="minorHAnsi"/>
+          <w:sz w:val="22"/>
+          <w:szCs w:val="24"/>
+          <w:lang w:val="en-US"/>
+        </w:rPr>
+      </w:pPr>
+    </w:p>
+    <w:p>
+      <w:pPr>
+        <w:pStyle w:val="NoSpacing"/>
+        <w:ind w:firstLine="708"/>
+        <w:rPr>
+          <w:rFonts w:asciiTheme="minorHAnsi" w:hAnsiTheme="minorHAnsi" w:cstheme="minorHAnsi"/>
+          <w:sz w:val="28"/>
+          <w:szCs w:val="32"/>
+          <w:lang w:val="en-US"/>
+        </w:rPr>
+      </w:pPr>
+      <w:r>
+        <w:rPr>
+          <w:rFonts w:asciiTheme="minorHAnsi" w:hAnsiTheme="minorHAnsi" w:cstheme="minorHAnsi"/>
+          <w:b/>
+          <w:bCs/>
+          <w:sz w:val="28"/>
+          <w:szCs w:val="32"/>
+          <w:lang w:val="en-US"/>
+        </w:rPr>
+        <w:t>Build Stage</w:t>
+      </w:r>
+      <w:r>
+        <w:rPr>
+          <w:rFonts w:asciiTheme="minorHAnsi" w:hAnsiTheme="minorHAnsi" w:cstheme="minorHAnsi"/>
+          <w:sz w:val="28"/>
+          <w:szCs w:val="32"/>
+          <w:lang w:val="en-US"/>
+        </w:rPr>
+        <w:t xml:space="preserve">: </w:t>
+      </w:r>
+    </w:p>
+    <w:p>
+      <w:pPr>
+        <w:pStyle w:val="NoSpacing"/>
+        <w:ind w:left="708" w:firstLine="708"/>
+        <w:rPr>
+          <w:rFonts w:asciiTheme="minorHAnsi" w:hAnsiTheme="minorHAnsi" w:cstheme="minorHAnsi"/>
+          <w:sz w:val="24"/>
+          <w:szCs w:val="28"/>
+          <w:lang w:val="en-US"/>
+        </w:rPr>
+      </w:pPr>
+      <w:r>
+        <w:rPr>
+          <w:rFonts w:asciiTheme="minorHAnsi" w:hAnsiTheme="minorHAnsi" w:cstheme="minorHAnsi"/>
+          <w:sz w:val="24"/>
+          <w:szCs w:val="28"/>
+          <w:lang w:val="en-US"/>
+        </w:rPr>
+        <w:t>The build stage uses Gradle to assemble the project.</w:t>
+      </w:r>
+    </w:p>
+    <w:p>
+      <w:pPr>
+        <w:pStyle w:val="NoSpacing"/>
+        <w:ind w:left="708" w:firstLine="708"/>
+        <w:rPr>
+          <w:rFonts w:asciiTheme="minorHAnsi" w:hAnsiTheme="minorHAnsi" w:cstheme="minorHAnsi"/>
+          <w:sz w:val="22"/>
+          <w:szCs w:val="24"/>
+          <w:lang w:val="en-US"/>
+        </w:rPr>
+      </w:pPr>
+    </w:p>
+    <w:p>
+      <w:pPr>
+        <w:pStyle w:val="NoSpacing"/>
+        <w:ind w:firstLine="708"/>
+        <w:rPr>
+          <w:rFonts w:asciiTheme="minorHAnsi" w:hAnsiTheme="minorHAnsi" w:cstheme="minorHAnsi"/>
+          <w:sz w:val="28"/>
+          <w:szCs w:val="32"/>
+          <w:lang w:val="en-US"/>
+        </w:rPr>
+      </w:pPr>
+      <w:r>
+        <w:rPr>
+          <w:rFonts w:asciiTheme="minorHAnsi" w:hAnsiTheme="minorHAnsi" w:cstheme="minorHAnsi"/>
+          <w:b/>
+          <w:bCs/>
+          <w:sz w:val="28"/>
+          <w:szCs w:val="32"/>
+          <w:lang w:val="en-US"/>
+        </w:rPr>
+        <w:t>Test Stage</w:t>
+      </w:r>
+      <w:r>
+        <w:rPr>
+          <w:rFonts w:asciiTheme="minorHAnsi" w:hAnsiTheme="minorHAnsi" w:cstheme="minorHAnsi"/>
+          <w:sz w:val="28"/>
+          <w:szCs w:val="32"/>
+          <w:lang w:val="en-US"/>
+        </w:rPr>
+        <w:t xml:space="preserve">: </w:t>
+      </w:r>
+    </w:p>
+    <w:p>
+      <w:pPr>
+        <w:pStyle w:val="NoSpacing"/>
+        <w:ind w:left="708" w:firstLine="708"/>
+        <w:rPr>
+          <w:rFonts w:asciiTheme="minorHAnsi" w:hAnsiTheme="minorHAnsi" w:cstheme="minorHAnsi"/>
+          <w:sz w:val="24"/>
+          <w:szCs w:val="28"/>
+          <w:lang w:val="en-US"/>
+        </w:rPr>
+      </w:pPr>
+      <w:r>
+        <w:rPr>
+          <w:rFonts w:asciiTheme="minorHAnsi" w:hAnsiTheme="minorHAnsi" w:cstheme="minorHAnsi"/>
+          <w:sz w:val="24"/>
+          <w:szCs w:val="28"/>
+          <w:lang w:val="en-US"/>
+        </w:rPr>
+        <w:t>The test stage utilizes Gradle to run tests for the project.</w:t>
+      </w:r>
+    </w:p>
+    <w:p>
+      <w:pPr>
+        <w:pStyle w:val="NoSpacing"/>
+        <w:ind w:firstLine="708"/>
+        <w:rPr>
+          <w:sz w:val="22"/>
+          <w:szCs w:val="24"/>
+          <w:lang w:val="en-US"/>
+        </w:rPr>
+      </w:pPr>
+      <w:r>
+        <w:rPr>
+          <w:b/>
+          <w:sz w:val="24"/>
+          <w:szCs w:val="24"/>
+          <w:lang w:val="en-US"/>
+        </w:rPr>
+        <w:t>Sonar Stage:</w:t>
+      </w:r>
+      <w:r>
+        <w:rPr>
+          <w:b/>
+          <w:sz w:val="28"/>
+          <w:szCs w:val="28"/>
+          <w:lang w:val="en-US"/>
+        </w:rPr>
+        <w:br/>
+      </w:r>
+      <w:r>
+        <w:rPr>
+          <w:b/>
+          <w:sz w:val="28"/>
+          <w:szCs w:val="28"/>
+          <w:lang w:val="en-US"/>
+        </w:rPr>
         <w:tab/>
-        <w:t xml:space="preserve">   </w:t>
-      </w:r>
-      <w:r>
+      </w:r>
+      <w:r>
+        <w:rPr>
+          <w:b/>
+          <w:sz w:val="28"/>
+          <w:szCs w:val="28"/>
+          <w:lang w:val="en-US"/>
+        </w:rPr>
+        <w:tab/>
+      </w:r>
+      <w:r>
+        <w:rPr>
+          <w:sz w:val="22"/>
+          <w:szCs w:val="24"/>
+          <w:lang w:val="en-US"/>
+        </w:rPr>
+        <w:t>Executes Gradle tasks (</w:t>
+      </w:r>
+      <w:r>
+        <w:rPr>
+          <w:sz w:val="22"/>
+          <w:szCs w:val="24"/>
+          <w:lang w:val="en-US"/>
+        </w:rPr>
+        <w:t>“</w:t>
+      </w:r>
+      <w:r>
+        <w:rPr>
+          <w:sz w:val="22"/>
+          <w:szCs w:val="24"/>
+          <w:lang w:val="en-US"/>
+        </w:rPr>
+        <w:t>test</w:t>
+      </w:r>
+      <w:r>
+        <w:rPr>
+          <w:sz w:val="22"/>
+          <w:szCs w:val="24"/>
+          <w:lang w:val="en-US"/>
+        </w:rPr>
+        <w:t>”</w:t>
+      </w:r>
+      <w:r>
+        <w:rPr>
+          <w:sz w:val="22"/>
+          <w:szCs w:val="24"/>
+          <w:lang w:val="en-US"/>
+        </w:rPr>
+        <w:t xml:space="preserve"> and </w:t>
+      </w:r>
+      <w:r>
+        <w:rPr>
+          <w:sz w:val="22"/>
+          <w:szCs w:val="24"/>
+          <w:lang w:val="en-US"/>
+        </w:rPr>
+        <w:t>“</w:t>
+      </w:r>
+      <w:proofErr w:type="spellStart"/>
+      <w:r>
+        <w:rPr>
+          <w:sz w:val="22"/>
+          <w:szCs w:val="24"/>
+          <w:lang w:val="en-US"/>
+        </w:rPr>
+        <w:t>jacocoTestReport</w:t>
+      </w:r>
+      <w:proofErr w:type="spellEnd"/>
+      <w:r>
+        <w:rPr>
+          <w:sz w:val="22"/>
+          <w:szCs w:val="24"/>
+          <w:lang w:val="en-US"/>
+        </w:rPr>
+        <w:t>”</w:t>
+      </w:r>
+      <w:r>
+        <w:rPr>
+          <w:sz w:val="22"/>
+          <w:szCs w:val="24"/>
+          <w:lang w:val="en-US"/>
+        </w:rPr>
+        <w:t xml:space="preserve">) and then triggers SonarQube analysis using the </w:t>
+      </w:r>
+      <w:r>
+        <w:rPr>
+          <w:sz w:val="22"/>
+          <w:szCs w:val="24"/>
+          <w:lang w:val="en-US"/>
+        </w:rPr>
+        <w:t>“</w:t>
+      </w:r>
+      <w:proofErr w:type="spellStart"/>
+      <w:r>
+        <w:rPr>
+          <w:sz w:val="22"/>
+          <w:szCs w:val="24"/>
+          <w:lang w:val="en-US"/>
+        </w:rPr>
+        <w:t>gradle</w:t>
+      </w:r>
+      <w:proofErr w:type="spellEnd"/>
+      <w:r>
+        <w:rPr>
+          <w:sz w:val="22"/>
+          <w:szCs w:val="24"/>
+          <w:lang w:val="en-US"/>
+        </w:rPr>
+        <w:t xml:space="preserve"> sonar</w:t>
+      </w:r>
+      <w:r>
+        <w:rPr>
+          <w:sz w:val="22"/>
+          <w:szCs w:val="24"/>
+          <w:lang w:val="en-US"/>
+        </w:rPr>
+        <w:t>”</w:t>
+      </w:r>
+      <w:r>
+        <w:rPr>
+          <w:sz w:val="22"/>
+          <w:szCs w:val="24"/>
+          <w:lang w:val="en-US"/>
+        </w:rPr>
+        <w:t xml:space="preserve"> command with an additional</w:t>
+      </w:r>
+      <w:r>
+        <w:rPr>
+          <w:sz w:val="22"/>
+          <w:szCs w:val="24"/>
+          <w:lang w:val="en-US"/>
+        </w:rPr>
+        <w:t xml:space="preserve"> </w:t>
+      </w:r>
+      <w:r>
+        <w:rPr>
+          <w:sz w:val="22"/>
+          <w:szCs w:val="24"/>
+          <w:lang w:val="en-US"/>
+        </w:rPr>
+        <w:t>parameter</w:t>
+      </w:r>
+      <w:r>
+        <w:rPr>
+          <w:sz w:val="22"/>
+          <w:szCs w:val="24"/>
+          <w:lang w:val="en-US"/>
+        </w:rPr>
+        <w:t xml:space="preserve"> for the quality gate</w:t>
+      </w:r>
+      <w:r>
+        <w:rPr>
+          <w:sz w:val="22"/>
+          <w:szCs w:val="24"/>
+          <w:lang w:val="en-US"/>
+        </w:rPr>
+        <w:t>.</w:t>
+      </w:r>
+      <w:r>
+        <w:rPr>
+          <w:sz w:val="22"/>
+          <w:szCs w:val="24"/>
+          <w:lang w:val="en-US"/>
+        </w:rPr>
+        <w:t xml:space="preserve"> </w:t>
+      </w:r>
+      <w:r>
+        <w:rPr>
+          <w:sz w:val="22"/>
+          <w:szCs w:val="24"/>
+          <w:lang w:val="en-US"/>
+        </w:rPr>
+        <w:t xml:space="preserve">The </w:t>
+      </w:r>
+      <w:r>
+        <w:rPr>
+          <w:sz w:val="22"/>
+          <w:szCs w:val="24"/>
+          <w:lang w:val="en-US"/>
+        </w:rPr>
+        <w:t>“</w:t>
+      </w:r>
+      <w:proofErr w:type="spellStart"/>
+      <w:r>
+        <w:rPr>
+          <w:sz w:val="22"/>
+          <w:szCs w:val="24"/>
+          <w:lang w:val="en-US"/>
+        </w:rPr>
+        <w:t>allow_failure</w:t>
+      </w:r>
+      <w:proofErr w:type="spellEnd"/>
+      <w:r>
+        <w:rPr>
+          <w:sz w:val="22"/>
+          <w:szCs w:val="24"/>
+          <w:lang w:val="en-US"/>
+        </w:rPr>
+        <w:t>: true</w:t>
+      </w:r>
+      <w:r>
+        <w:rPr>
+          <w:sz w:val="22"/>
+          <w:szCs w:val="24"/>
+          <w:lang w:val="en-US"/>
+        </w:rPr>
+        <w:t>”</w:t>
+      </w:r>
+      <w:r>
+        <w:rPr>
+          <w:sz w:val="22"/>
+          <w:szCs w:val="24"/>
+          <w:lang w:val="en-US"/>
+        </w:rPr>
+        <w:t xml:space="preserve"> attribute indicates that the pipeline can continue even if this stage fails</w:t>
+      </w:r>
+      <w:r>
+        <w:rPr>
+          <w:sz w:val="22"/>
+          <w:szCs w:val="24"/>
+          <w:lang w:val="en-US"/>
+        </w:rPr>
+        <w:t>, which mostly occurs due to the quality gate not being satisfied</w:t>
+      </w:r>
+      <w:r>
+        <w:rPr>
+          <w:sz w:val="22"/>
+          <w:szCs w:val="24"/>
+          <w:lang w:val="en-US"/>
+        </w:rPr>
+        <w:t>.</w:t>
+      </w:r>
+    </w:p>
+    <w:p>
+      <w:pPr>
+        <w:pStyle w:val="NoSpacing"/>
+        <w:ind w:firstLine="708"/>
+        <w:rPr>
+          <w:b/>
+          <w:bCs/>
+          <w:sz w:val="24"/>
+          <w:szCs w:val="28"/>
+          <w:lang w:val="en-US"/>
+        </w:rPr>
+      </w:pPr>
+      <w:r>
+        <w:rPr>
+          <w:b/>
+          <w:bCs/>
+          <w:sz w:val="24"/>
+          <w:szCs w:val="28"/>
+          <w:lang w:val="en-US"/>
+        </w:rPr>
+        <w:t>Deploy Stage:</w:t>
+      </w:r>
+    </w:p>
+    <w:p>
+      <w:pPr>
+        <w:pStyle w:val="NoSpacing"/>
+        <w:ind w:firstLine="708"/>
+        <w:rPr>
+          <w:sz w:val="22"/>
+          <w:szCs w:val="24"/>
+          <w:lang w:val="en-US"/>
+        </w:rPr>
+      </w:pPr>
+      <w:r>
+        <w:rPr>
+          <w:sz w:val="22"/>
+          <w:szCs w:val="24"/>
+          <w:lang w:val="en-US"/>
+        </w:rPr>
+        <w:t>The deploy stage involves deploying the built artifacts to a staging or production environment. This stage typically includes the following steps:</w:t>
+      </w:r>
+    </w:p>
+    <w:p>
+      <w:pPr>
+        <w:pStyle w:val="NoSpacing"/>
+        <w:ind w:firstLine="708"/>
+        <w:rPr>
+          <w:sz w:val="22"/>
+          <w:szCs w:val="24"/>
+          <w:lang w:val="en-US"/>
+        </w:rPr>
+      </w:pPr>
+    </w:p>
+    <w:p>
+      <w:pPr>
+        <w:pStyle w:val="NoSpacing"/>
+        <w:ind w:firstLine="708"/>
+        <w:rPr>
+          <w:sz w:val="22"/>
+          <w:szCs w:val="24"/>
+          <w:lang w:val="en-US"/>
+        </w:rPr>
+      </w:pPr>
+      <w:r>
+        <w:rPr>
+          <w:sz w:val="22"/>
+          <w:szCs w:val="24"/>
+          <w:lang w:val="en-US"/>
+        </w:rPr>
+        <w:t>Setup Docker Environment: Uses Docker to set up the necessary environment for deployment.</w:t>
+      </w:r>
+    </w:p>
+    <w:p>
+      <w:pPr>
+        <w:pStyle w:val="NoSpacing"/>
+        <w:ind w:firstLine="708"/>
+        <w:rPr>
+          <w:sz w:val="22"/>
+          <w:szCs w:val="24"/>
+          <w:lang w:val="en-US"/>
+        </w:rPr>
+      </w:pPr>
+      <w:r>
+        <w:rPr>
+          <w:sz w:val="22"/>
+          <w:szCs w:val="24"/>
+          <w:lang w:val="en-US"/>
+        </w:rPr>
+        <w:t xml:space="preserve">Build Docker Images: Creates Docker images for both the backend and frontend services using the respective </w:t>
+      </w:r>
+      <w:proofErr w:type="spellStart"/>
+      <w:r>
+        <w:rPr>
+          <w:sz w:val="22"/>
+          <w:szCs w:val="24"/>
+          <w:lang w:val="en-US"/>
+        </w:rPr>
+        <w:t>Dockerfiles</w:t>
+      </w:r>
+      <w:proofErr w:type="spellEnd"/>
+      <w:r>
+        <w:rPr>
+          <w:sz w:val="22"/>
+          <w:szCs w:val="24"/>
+          <w:lang w:val="en-US"/>
+        </w:rPr>
+        <w:t>.</w:t>
+      </w:r>
+    </w:p>
+    <w:p>
+      <w:pPr>
+        <w:pStyle w:val="NoSpacing"/>
+        <w:ind w:firstLine="708"/>
+        <w:rPr>
+          <w:sz w:val="22"/>
+          <w:szCs w:val="24"/>
+          <w:lang w:val="en-US"/>
+        </w:rPr>
+      </w:pPr>
+      <w:r>
+        <w:rPr>
+          <w:sz w:val="22"/>
+          <w:szCs w:val="24"/>
+          <w:lang w:val="en-US"/>
+        </w:rPr>
+        <w:t>Deploy Services: Uses docker-compose to deploy the application, ensuring that all services are up and running. This can include starting containers, setting up networks, and ensuring that the application is accessible.</w:t>
+      </w:r>
+    </w:p>
+    <w:p>
+      <w:pPr>
+        <w:pStyle w:val="NoSpacing"/>
+        <w:ind w:firstLine="708"/>
+        <w:rPr>
+          <w:sz w:val="22"/>
+          <w:szCs w:val="24"/>
+          <w:lang w:val="en-US"/>
+        </w:rPr>
+      </w:pPr>
+      <w:r>
+        <w:rPr>
+          <w:noProof/>
+          <w:sz w:val="22"/>
+          <w:szCs w:val="24"/>
+          <w:lang w:val="en-US"/>
+        </w:rPr>
+        <w:lastRenderedPageBreak/>
+        <w:drawing>
+          <wp:anchor distT="0" distB="0" distL="114300" distR="114300" simplePos="0" relativeHeight="251660288" behindDoc="0" locked="0" layoutInCell="1" allowOverlap="1" wp14:anchorId="1AF08212" wp14:editId="75548CDB">
+            <wp:simplePos x="0" y="0"/>
+            <wp:positionH relativeFrom="margin">
+              <wp:posOffset>445770</wp:posOffset>
+            </wp:positionH>
+            <wp:positionV relativeFrom="page">
+              <wp:posOffset>923925</wp:posOffset>
+            </wp:positionV>
+            <wp:extent cx="4651375" cy="3354705"/>
+            <wp:effectExtent l="0" t="0" r="0" b="0"/>
+            <wp:wrapSquare wrapText="bothSides"/>
+            <wp:docPr id="1244251865" name="Picture 1"/>
+            <wp:cNvGraphicFramePr>
+              <a:graphicFrameLocks xmlns:a="http://schemas.openxmlformats.org/drawingml/2006/main" noChangeAspect="1"/>
+            </wp:cNvGraphicFramePr>
+            <a:graphic xmlns:a="http://schemas.openxmlformats.org/drawingml/2006/main">
+              <a:graphicData uri="http://schemas.openxmlformats.org/drawingml/2006/picture">
+                <pic:pic xmlns:pic="http://schemas.openxmlformats.org/drawingml/2006/picture">
+                  <pic:nvPicPr>
+                    <pic:cNvPr id="1244251865" name="Picture 1"/>
+                    <pic:cNvPicPr/>
+                  </pic:nvPicPr>
+                  <pic:blipFill>
+                    <a:blip r:embed="rId11">
+                      <a:extLst>
+                        <a:ext uri="{28A0092B-C50C-407E-A947-70E740481C1C}">
+                          <a14:useLocalDpi xmlns:a14="http://schemas.microsoft.com/office/drawing/2010/main" val="0"/>
+                        </a:ext>
+                      </a:extLst>
+                    </a:blip>
+                    <a:stretch>
+                      <a:fillRect/>
+                    </a:stretch>
+                  </pic:blipFill>
+                  <pic:spPr>
+                    <a:xfrm>
+                      <a:off x="0" y="0"/>
+                      <a:ext cx="4651375" cy="3354705"/>
+                    </a:xfrm>
+                    <a:prstGeom prst="rect">
+                      <a:avLst/>
+                    </a:prstGeom>
+                  </pic:spPr>
+                </pic:pic>
+              </a:graphicData>
+            </a:graphic>
+            <wp14:sizeRelH relativeFrom="margin">
+              <wp14:pctWidth>0</wp14:pctWidth>
+            </wp14:sizeRelH>
+            <wp14:sizeRelV relativeFrom="margin">
+              <wp14:pctHeight>0</wp14:pctHeight>
+            </wp14:sizeRelV>
+          </wp:anchor>
+        </w:drawing>
+      </w:r>
+      <w:r>
+        <w:rPr>
+          <w:sz w:val="22"/>
+          <w:szCs w:val="24"/>
+          <w:lang w:val="en-US"/>
+        </w:rPr>
+        <w:t>Environment Configuration: Configures environment-specific settings, such as database connections, API keys, and other necessary configurations for the application to run smoothly.</w:t>
+      </w:r>
+    </w:p>
+    <w:p>
+      <w:pPr>
+        <w:pStyle w:val="NoSpacing"/>
+        <w:ind w:firstLine="708"/>
+        <w:rPr>
+          <w:sz w:val="22"/>
+          <w:szCs w:val="24"/>
+          <w:lang w:val="en-US"/>
+        </w:rPr>
+      </w:pPr>
+      <w:r>
+        <w:rPr>
+          <w:sz w:val="22"/>
+          <w:szCs w:val="24"/>
+          <w:lang w:val="en-US"/>
+        </w:rPr>
+        <w:t>The deploy stage ensures that the latest version of the application is available for testing or use in a real-world environment, facilitating continuous integration and continuous delivery practices.</w:t>
+      </w:r>
+    </w:p>
+    <w:p>
+      <w:pPr>
+        <w:pStyle w:val="NoSpacing"/>
+        <w:ind w:firstLine="708"/>
+        <w:rPr>
+          <w:sz w:val="22"/>
+          <w:szCs w:val="24"/>
+          <w:lang w:val="en-US"/>
+        </w:rPr>
+      </w:pPr>
+    </w:p>
+    <w:p>
+      <w:pPr>
+        <w:pStyle w:val="NoSpacing"/>
+        <w:ind w:firstLine="708"/>
+        <w:rPr>
+          <w:sz w:val="22"/>
+          <w:szCs w:val="24"/>
+          <w:lang w:val="en-US"/>
+        </w:rPr>
+      </w:pPr>
+    </w:p>
+    <w:p>
+      <w:pPr>
+        <w:pStyle w:val="NoSpacing"/>
+        <w:ind w:firstLine="708"/>
+        <w:rPr>
+          <w:sz w:val="22"/>
+          <w:szCs w:val="24"/>
+          <w:lang w:val="en-US"/>
+        </w:rPr>
+      </w:pPr>
+    </w:p>
+    <w:p>
+      <w:pPr>
+        <w:rPr>
+          <w:b/>
+          <w:bCs/>
+          <w:sz w:val="36"/>
+          <w:szCs w:val="36"/>
+          <w:lang w:val="en-US"/>
+        </w:rPr>
+      </w:pPr>
+    </w:p>
+    <w:p>
+      <w:pPr>
+        <w:rPr>
+          <w:b/>
+          <w:bCs/>
+          <w:sz w:val="36"/>
+          <w:szCs w:val="36"/>
+          <w:lang w:val="en-US"/>
+        </w:rPr>
+      </w:pPr>
+    </w:p>
+    <w:p>
+      <w:pPr>
+        <w:rPr>
+          <w:b/>
+          <w:bCs/>
+          <w:sz w:val="36"/>
+          <w:szCs w:val="36"/>
+          <w:lang w:val="en-US"/>
+        </w:rPr>
+      </w:pPr>
+    </w:p>
+    <w:p>
+      <w:pPr>
+        <w:rPr>
+          <w:b/>
+          <w:bCs/>
+          <w:sz w:val="36"/>
+          <w:szCs w:val="36"/>
+          <w:lang w:val="en-US"/>
+        </w:rPr>
+      </w:pPr>
+    </w:p>
+    <w:p>
+      <w:pPr>
+        <w:rPr>
+          <w:b/>
+          <w:bCs/>
+          <w:sz w:val="36"/>
+          <w:szCs w:val="36"/>
+          <w:lang w:val="en-US"/>
+        </w:rPr>
+      </w:pPr>
+    </w:p>
+    <w:p>
+      <w:pPr>
+        <w:rPr>
+          <w:b/>
+          <w:bCs/>
+          <w:sz w:val="36"/>
+          <w:szCs w:val="36"/>
+          <w:lang w:val="en-US"/>
+        </w:rPr>
+      </w:pPr>
+    </w:p>
+    <w:p>
+      <w:pPr>
+        <w:rPr>
+          <w:b/>
+          <w:bCs/>
+          <w:sz w:val="36"/>
+          <w:szCs w:val="36"/>
+          <w:lang w:val="en-US"/>
+        </w:rPr>
+      </w:pPr>
+    </w:p>
+    <w:p>
+      <w:pPr>
+        <w:rPr>
+          <w:b/>
+          <w:bCs/>
+          <w:sz w:val="36"/>
+          <w:szCs w:val="36"/>
+          <w:lang w:val="en-US"/>
+        </w:rPr>
+      </w:pPr>
+    </w:p>
+    <w:p>
+      <w:pPr>
         <w:rPr>
           <w:bCs/>
           <w:sz w:val="32"/>
           <w:szCs w:val="32"/>
           <w:lang w:val="en-US"/>
         </w:rPr>
-        <w:t>(CI Pipeline diagram showing current setup)</w:t>
-      </w:r>
-    </w:p>
-    <w:p>
-      <w:pPr>
+      </w:pPr>
+      <w:r>
         <w:rPr>
           <w:b/>
           <w:bCs/>
@@ -4434,10 +4728,9 @@
           <w:szCs w:val="36"/>
           <w:lang w:val="en-US"/>
         </w:rPr>
-      </w:pPr>
-    </w:p>
-    <w:p>
-      <w:pPr>
+        <w:tab/>
+      </w:r>
+      <w:r>
         <w:rPr>
           <w:b/>
           <w:bCs/>
@@ -4445,8 +4738,21 @@
           <w:szCs w:val="36"/>
           <w:lang w:val="en-US"/>
         </w:rPr>
-      </w:pPr>
-      <w:r>
+        <w:tab/>
+        <w:t xml:space="preserve">   </w:t>
+      </w:r>
+      <w:r>
+        <w:rPr>
+          <w:bCs/>
+          <w:sz w:val="32"/>
+          <w:szCs w:val="32"/>
+          <w:lang w:val="en-US"/>
+        </w:rPr>
+        <w:t>(CI Pipeline diagram showing current setup)</w:t>
+      </w:r>
+    </w:p>
+    <w:p>
+      <w:pPr>
         <w:rPr>
           <w:b/>
           <w:bCs/>
@@ -4454,6 +4760,26 @@
           <w:szCs w:val="36"/>
           <w:lang w:val="en-US"/>
         </w:rPr>
+      </w:pPr>
+    </w:p>
+    <w:p>
+      <w:pPr>
+        <w:rPr>
+          <w:b/>
+          <w:bCs/>
+          <w:sz w:val="36"/>
+          <w:szCs w:val="36"/>
+          <w:lang w:val="en-US"/>
+        </w:rPr>
+      </w:pPr>
+      <w:r>
+        <w:rPr>
+          <w:b/>
+          <w:bCs/>
+          <w:sz w:val="36"/>
+          <w:szCs w:val="36"/>
+          <w:lang w:val="en-US"/>
+        </w:rPr>
         <w:lastRenderedPageBreak/>
         <w:t>6. Conclusion</w:t>
       </w:r>
@@ -4520,7 +4846,7 @@
       </w:r>
     </w:p>
     <w:sectPr>
-      <w:footerReference w:type="default" r:id="rId11"/>
+      <w:footerReference w:type="default" r:id="rId12"/>
       <w:pgSz w:w="11906" w:h="16838"/>
       <w:pgMar w:top="1440" w:right="1440" w:bottom="1440" w:left="1440" w:header="708" w:footer="708" w:gutter="0"/>
       <w:cols w:space="708"/>

</xml_diff>

<commit_message>
Updated C4 and SAD accordingly
</commit_message>
<xml_diff>
--- a/Documentation/Gamehub Software Architecture Document.docx
+++ b/Documentation/Gamehub Software Architecture Document.docx
@@ -83,7 +83,6 @@
           <w:lang w:val="en-US"/>
         </w:rPr>
       </w:pPr>
-      <w:proofErr w:type="spellStart"/>
       <w:r>
         <w:rPr>
           <w:b/>
@@ -94,7 +93,6 @@
         </w:rPr>
         <w:t>Gamehub</w:t>
       </w:r>
-      <w:proofErr w:type="spellEnd"/>
     </w:p>
     <w:p>
       <w:pPr>
@@ -2279,25 +2277,7 @@
           <w:szCs w:val="28"/>
           <w:lang w:val="en-US"/>
         </w:rPr>
-        <w:t xml:space="preserve">This Software Architecture Document (SAD) offers a detailed overview of the architectural framework for </w:t>
-      </w:r>
-      <w:proofErr w:type="spellStart"/>
-      <w:r>
-        <w:rPr>
-          <w:sz w:val="28"/>
-          <w:szCs w:val="28"/>
-          <w:lang w:val="en-US"/>
-        </w:rPr>
-        <w:t>GameHub</w:t>
-      </w:r>
-      <w:proofErr w:type="spellEnd"/>
-      <w:r>
-        <w:rPr>
-          <w:sz w:val="28"/>
-          <w:szCs w:val="28"/>
-          <w:lang w:val="en-US"/>
-        </w:rPr>
-        <w:t>. It delineates the high-level design choices, structural components, and technologies that underpin the development and functionality of the system.</w:t>
+        <w:t>This Software Architecture Document (SAD) offers a detailed overview of the architectural framework for GameHub. It delineates the high-level design choices, structural components, and technologies that underpin the development and functionality of the system.</w:t>
       </w:r>
     </w:p>
     <w:p>
@@ -2338,23 +2318,13 @@
           <w:lang w:val="en-US"/>
         </w:rPr>
       </w:pPr>
-      <w:proofErr w:type="spellStart"/>
-      <w:r>
-        <w:rPr>
-          <w:sz w:val="28"/>
-          <w:szCs w:val="28"/>
-          <w:lang w:val="en-US"/>
-        </w:rPr>
-        <w:t>GameHub</w:t>
-      </w:r>
-      <w:proofErr w:type="spellEnd"/>
-      <w:r>
-        <w:rPr>
-          <w:sz w:val="28"/>
-          <w:szCs w:val="28"/>
-          <w:lang w:val="en-US"/>
-        </w:rPr>
-        <w:t xml:space="preserve"> is engineered to serve as a social networking platform tailored for the gaming community. It enables users to explore, share, and discuss their gaming experiences, discover new games, and connect with fellow gamers. The system is built using Java Spring Boot for the backend and React for the frontend, ensuring a scalable, maintainable, and interactive application.</w:t>
+      <w:r>
+        <w:rPr>
+          <w:sz w:val="28"/>
+          <w:szCs w:val="28"/>
+          <w:lang w:val="en-US"/>
+        </w:rPr>
+        <w:t>GameHub is engineered to serve as a social networking platform tailored for the gaming community. It enables users to explore, share, and discuss their gaming experiences, discover new games, and connect with fellow gamers. The system is built using Java Spring Boot for the backend and React for the frontend, ensuring a scalable, maintainable, and interactive application.</w:t>
       </w:r>
     </w:p>
     <w:p>
@@ -2414,41 +2384,13 @@
           <w:lang w:val="en-US"/>
         </w:rPr>
       </w:pPr>
-      <w:proofErr w:type="spellStart"/>
-      <w:r>
-        <w:rPr>
-          <w:sz w:val="28"/>
-          <w:szCs w:val="28"/>
-          <w:lang w:val="en-US"/>
-        </w:rPr>
-        <w:t>GameHub</w:t>
-      </w:r>
-      <w:proofErr w:type="spellEnd"/>
-      <w:r>
-        <w:rPr>
-          <w:sz w:val="28"/>
-          <w:szCs w:val="28"/>
-          <w:lang w:val="en-US"/>
-        </w:rPr>
-        <w:t xml:space="preserve"> was conceived as a forward-thinking startup dedicated to enhancing digital interactions within the gaming industry. Located in Eindhoven, The Netherlands, </w:t>
-      </w:r>
-      <w:proofErr w:type="spellStart"/>
-      <w:r>
-        <w:rPr>
-          <w:sz w:val="28"/>
-          <w:szCs w:val="28"/>
-          <w:lang w:val="en-US"/>
-        </w:rPr>
-        <w:t>Gamehub</w:t>
-      </w:r>
-      <w:proofErr w:type="spellEnd"/>
-      <w:r>
-        <w:rPr>
-          <w:sz w:val="28"/>
-          <w:szCs w:val="28"/>
-          <w:lang w:val="en-US"/>
-        </w:rPr>
-        <w:t xml:space="preserve"> aims to revolutionize how gamers interact, share, and discover content through the platform.</w:t>
+      <w:r>
+        <w:rPr>
+          <w:sz w:val="28"/>
+          <w:szCs w:val="28"/>
+          <w:lang w:val="en-US"/>
+        </w:rPr>
+        <w:t>GameHub was conceived as a forward-thinking startup dedicated to enhancing digital interactions within the gaming industry. Located in Eindhoven, The Netherlands, Gamehub aims to revolutionize how gamers interact, share, and discover content through the platform.</w:t>
       </w:r>
     </w:p>
     <w:p>
@@ -2538,23 +2480,13 @@
           <w:lang w:val="en-US"/>
         </w:rPr>
       </w:pPr>
-      <w:proofErr w:type="spellStart"/>
-      <w:r>
-        <w:rPr>
-          <w:sz w:val="28"/>
-          <w:szCs w:val="28"/>
-          <w:lang w:val="en-US"/>
-        </w:rPr>
-        <w:t>GameHub</w:t>
-      </w:r>
-      <w:proofErr w:type="spellEnd"/>
-      <w:r>
-        <w:rPr>
-          <w:sz w:val="28"/>
-          <w:szCs w:val="28"/>
-          <w:lang w:val="en-US"/>
-        </w:rPr>
-        <w:t xml:space="preserve"> consists of a backend powered by Java Spring Boot, which provides RESTful APIs, and a frontend developed with React, facilitating a dynamic and engaging user interface.</w:t>
+      <w:r>
+        <w:rPr>
+          <w:sz w:val="28"/>
+          <w:szCs w:val="28"/>
+          <w:lang w:val="en-US"/>
+        </w:rPr>
+        <w:t>GameHub consists of a backend powered by Java Spring Boot, which provides RESTful APIs, and a frontend developed with React, facilitating a dynamic and engaging user interface.</w:t>
       </w:r>
     </w:p>
     <w:p>
@@ -2775,25 +2707,7 @@
           <w:szCs w:val="28"/>
           <w:lang w:val="en-US"/>
         </w:rPr>
-        <w:t xml:space="preserve">Description: The backend services of </w:t>
-      </w:r>
-      <w:proofErr w:type="spellStart"/>
-      <w:r>
-        <w:rPr>
-          <w:sz w:val="28"/>
-          <w:szCs w:val="28"/>
-          <w:lang w:val="en-US"/>
-        </w:rPr>
-        <w:t>GameHub</w:t>
-      </w:r>
-      <w:proofErr w:type="spellEnd"/>
-      <w:r>
-        <w:rPr>
-          <w:sz w:val="28"/>
-          <w:szCs w:val="28"/>
-          <w:lang w:val="en-US"/>
-        </w:rPr>
-        <w:t>, offering robust API support and server-side logic.</w:t>
+        <w:t>Description: The backend services of GameHub, offering robust API support and server-side logic.</w:t>
       </w:r>
     </w:p>
     <w:p>
@@ -2935,25 +2849,7 @@
           <w:szCs w:val="28"/>
           <w:lang w:val="en-US"/>
         </w:rPr>
-        <w:t xml:space="preserve">Description: Provides an interactive and responsive user interface for </w:t>
-      </w:r>
-      <w:proofErr w:type="spellStart"/>
-      <w:r>
-        <w:rPr>
-          <w:sz w:val="28"/>
-          <w:szCs w:val="28"/>
-          <w:lang w:val="en-US"/>
-        </w:rPr>
-        <w:t>GameHub</w:t>
-      </w:r>
-      <w:proofErr w:type="spellEnd"/>
-      <w:r>
-        <w:rPr>
-          <w:sz w:val="28"/>
-          <w:szCs w:val="28"/>
-          <w:lang w:val="en-US"/>
-        </w:rPr>
-        <w:t>.</w:t>
+        <w:t>Description: Provides an interactive and responsive user interface for GameHub.</w:t>
       </w:r>
     </w:p>
     <w:p>
@@ -3259,25 +3155,7 @@
           <w:szCs w:val="28"/>
           <w:lang w:val="en-US"/>
         </w:rPr>
-        <w:t xml:space="preserve">Repositories: Leverage </w:t>
-      </w:r>
-      <w:proofErr w:type="spellStart"/>
-      <w:r>
-        <w:rPr>
-          <w:sz w:val="28"/>
-          <w:szCs w:val="28"/>
-          <w:lang w:val="en-US"/>
-        </w:rPr>
-        <w:t>JpaRepository</w:t>
-      </w:r>
-      <w:proofErr w:type="spellEnd"/>
-      <w:r>
-        <w:rPr>
-          <w:sz w:val="28"/>
-          <w:szCs w:val="28"/>
-          <w:lang w:val="en-US"/>
-        </w:rPr>
-        <w:t xml:space="preserve"> for ORM, simplifying database interactions.</w:t>
+        <w:t>Repositories: Leverage JpaRepository for ORM, simplifying database interactions.</w:t>
       </w:r>
     </w:p>
     <w:p>
@@ -3524,22 +3402,22 @@
           <w:lang w:val="en-US"/>
         </w:rPr>
         <w:drawing>
-          <wp:anchor distT="0" distB="0" distL="114300" distR="114300" simplePos="0" relativeHeight="251661312" behindDoc="1" locked="0" layoutInCell="1" allowOverlap="1" wp14:anchorId="0B7AAFDD" wp14:editId="5B03E4B7">
+          <wp:anchor distT="0" distB="0" distL="114300" distR="114300" simplePos="0" relativeHeight="251661312" behindDoc="1" locked="0" layoutInCell="1" allowOverlap="1" wp14:anchorId="0B7AAFDD" wp14:editId="7DEB258D">
             <wp:simplePos x="0" y="0"/>
             <wp:positionH relativeFrom="margin">
-              <wp:posOffset>-819150</wp:posOffset>
+              <wp:posOffset>-817880</wp:posOffset>
             </wp:positionH>
             <wp:positionV relativeFrom="page">
-              <wp:posOffset>6925945</wp:posOffset>
+              <wp:posOffset>6924675</wp:posOffset>
             </wp:positionV>
-            <wp:extent cx="7353300" cy="2665095"/>
-            <wp:effectExtent l="0" t="0" r="0" b="1905"/>
+            <wp:extent cx="7349490" cy="2665095"/>
+            <wp:effectExtent l="0" t="0" r="3810" b="1905"/>
             <wp:wrapTight wrapText="bothSides">
               <wp:wrapPolygon edited="0">
                 <wp:start x="0" y="0"/>
                 <wp:lineTo x="0" y="21461"/>
-                <wp:lineTo x="21544" y="21461"/>
-                <wp:lineTo x="21544" y="0"/>
+                <wp:lineTo x="21555" y="21461"/>
+                <wp:lineTo x="21555" y="0"/>
                 <wp:lineTo x="0" y="0"/>
               </wp:wrapPolygon>
             </wp:wrapTight>
@@ -3569,7 +3447,7 @@
                   <pic:spPr>
                     <a:xfrm>
                       <a:off x="0" y="0"/>
-                      <a:ext cx="7353300" cy="2665095"/>
+                      <a:ext cx="7349490" cy="2665095"/>
                     </a:xfrm>
                     <a:prstGeom prst="rect">
                       <a:avLst/>
@@ -4233,7 +4111,6 @@
         </w:rPr>
         <w:t>“</w:t>
       </w:r>
-      <w:proofErr w:type="spellStart"/>
       <w:r>
         <w:rPr>
           <w:sz w:val="22"/>
@@ -4242,7 +4119,6 @@
         </w:rPr>
         <w:t>jacocoTestReport</w:t>
       </w:r>
-      <w:proofErr w:type="spellEnd"/>
       <w:r>
         <w:rPr>
           <w:sz w:val="22"/>
@@ -4267,23 +4143,21 @@
         </w:rPr>
         <w:t>“</w:t>
       </w:r>
-      <w:proofErr w:type="spellStart"/>
       <w:r>
         <w:rPr>
           <w:sz w:val="22"/>
           <w:szCs w:val="24"/>
           <w:lang w:val="en-US"/>
         </w:rPr>
-        <w:t>gradle</w:t>
-      </w:r>
-      <w:proofErr w:type="spellEnd"/>
+        <w:t>gradle sonar</w:t>
+      </w:r>
       <w:r>
         <w:rPr>
           <w:sz w:val="22"/>
           <w:szCs w:val="24"/>
           <w:lang w:val="en-US"/>
         </w:rPr>
-        <w:t xml:space="preserve"> sonar</w:t>
+        <w:t>”</w:t>
       </w:r>
       <w:r>
         <w:rPr>
@@ -4291,7 +4165,7 @@
           <w:szCs w:val="24"/>
           <w:lang w:val="en-US"/>
         </w:rPr>
-        <w:t>”</w:t>
+        <w:t xml:space="preserve"> command with an additional</w:t>
       </w:r>
       <w:r>
         <w:rPr>
@@ -4299,7 +4173,7 @@
           <w:szCs w:val="24"/>
           <w:lang w:val="en-US"/>
         </w:rPr>
-        <w:t xml:space="preserve"> command with an additional</w:t>
+        <w:t xml:space="preserve"> </w:t>
       </w:r>
       <w:r>
         <w:rPr>
@@ -4307,6 +4181,30 @@
           <w:szCs w:val="24"/>
           <w:lang w:val="en-US"/>
         </w:rPr>
+        <w:t>parameter</w:t>
+      </w:r>
+      <w:r>
+        <w:rPr>
+          <w:sz w:val="22"/>
+          <w:szCs w:val="24"/>
+          <w:lang w:val="en-US"/>
+        </w:rPr>
+        <w:t xml:space="preserve"> for the quality gate</w:t>
+      </w:r>
+      <w:r>
+        <w:rPr>
+          <w:sz w:val="22"/>
+          <w:szCs w:val="24"/>
+          <w:lang w:val="en-US"/>
+        </w:rPr>
+        <w:t>.</w:t>
+      </w:r>
+      <w:r>
+        <w:rPr>
+          <w:sz w:val="22"/>
+          <w:szCs w:val="24"/>
+          <w:lang w:val="en-US"/>
+        </w:rPr>
         <w:t xml:space="preserve"> </w:t>
       </w:r>
       <w:r>
@@ -4315,7 +4213,7 @@
           <w:szCs w:val="24"/>
           <w:lang w:val="en-US"/>
         </w:rPr>
-        <w:t>parameter</w:t>
+        <w:t xml:space="preserve">The </w:t>
       </w:r>
       <w:r>
         <w:rPr>
@@ -4323,7 +4221,7 @@
           <w:szCs w:val="24"/>
           <w:lang w:val="en-US"/>
         </w:rPr>
-        <w:t xml:space="preserve"> for the quality gate</w:t>
+        <w:t>“</w:t>
       </w:r>
       <w:r>
         <w:rPr>
@@ -4331,49 +4229,7 @@
           <w:szCs w:val="24"/>
           <w:lang w:val="en-US"/>
         </w:rPr>
-        <w:t>.</w:t>
-      </w:r>
-      <w:r>
-        <w:rPr>
-          <w:sz w:val="22"/>
-          <w:szCs w:val="24"/>
-          <w:lang w:val="en-US"/>
-        </w:rPr>
-        <w:t xml:space="preserve"> </w:t>
-      </w:r>
-      <w:r>
-        <w:rPr>
-          <w:sz w:val="22"/>
-          <w:szCs w:val="24"/>
-          <w:lang w:val="en-US"/>
-        </w:rPr>
-        <w:t xml:space="preserve">The </w:t>
-      </w:r>
-      <w:r>
-        <w:rPr>
-          <w:sz w:val="22"/>
-          <w:szCs w:val="24"/>
-          <w:lang w:val="en-US"/>
-        </w:rPr>
-        <w:t>“</w:t>
-      </w:r>
-      <w:proofErr w:type="spellStart"/>
-      <w:r>
-        <w:rPr>
-          <w:sz w:val="22"/>
-          <w:szCs w:val="24"/>
-          <w:lang w:val="en-US"/>
-        </w:rPr>
-        <w:t>allow_failure</w:t>
-      </w:r>
-      <w:proofErr w:type="spellEnd"/>
-      <w:r>
-        <w:rPr>
-          <w:sz w:val="22"/>
-          <w:szCs w:val="24"/>
-          <w:lang w:val="en-US"/>
-        </w:rPr>
-        <w:t>: true</w:t>
+        <w:t>allow_failure: true</w:t>
       </w:r>
       <w:r>
         <w:rPr>
@@ -4544,25 +4400,7 @@
           <w:szCs w:val="24"/>
           <w:lang w:val="en-US"/>
         </w:rPr>
-        <w:t xml:space="preserve">Build Docker Images: Creates Docker images for both the backend and frontend services using the respective </w:t>
-      </w:r>
-      <w:proofErr w:type="spellStart"/>
-      <w:r>
-        <w:rPr>
-          <w:sz w:val="22"/>
-          <w:szCs w:val="24"/>
-          <w:lang w:val="en-US"/>
-        </w:rPr>
-        <w:t>Dockerfiles</w:t>
-      </w:r>
-      <w:proofErr w:type="spellEnd"/>
-      <w:r>
-        <w:rPr>
-          <w:sz w:val="22"/>
-          <w:szCs w:val="24"/>
-          <w:lang w:val="en-US"/>
-        </w:rPr>
-        <w:t>.</w:t>
+        <w:t>Build Docker Images: Creates Docker images for both the backend and frontend services using the respective Dockerfiles.</w:t>
       </w:r>
     </w:p>
     <w:p>
@@ -4933,25 +4771,7 @@
           <w:szCs w:val="28"/>
           <w:lang w:val="en-US"/>
         </w:rPr>
-        <w:t xml:space="preserve">This Software Architecture Document encapsulates the architectural framework, design rationale, and technological underpinnings of the </w:t>
-      </w:r>
-      <w:proofErr w:type="spellStart"/>
-      <w:r>
-        <w:rPr>
-          <w:sz w:val="28"/>
-          <w:szCs w:val="28"/>
-          <w:lang w:val="en-US"/>
-        </w:rPr>
-        <w:t>GameHub</w:t>
-      </w:r>
-      <w:proofErr w:type="spellEnd"/>
-      <w:r>
-        <w:rPr>
-          <w:sz w:val="28"/>
-          <w:szCs w:val="28"/>
-          <w:lang w:val="en-US"/>
-        </w:rPr>
-        <w:t xml:space="preserve"> </w:t>
+        <w:t xml:space="preserve">This Software Architecture Document encapsulates the architectural framework, design rationale, and technological underpinnings of the GameHub </w:t>
       </w:r>
       <w:r>
         <w:rPr>
@@ -4960,25 +4780,7 @@
           <w:lang w:val="en-US"/>
         </w:rPr>
         <w:lastRenderedPageBreak/>
-        <w:t xml:space="preserve">project. By embracing principles such as SOLID and YAGNI, alongside leveraging modern, efficient technologies like Spring Boot and React, </w:t>
-      </w:r>
-      <w:proofErr w:type="spellStart"/>
-      <w:r>
-        <w:rPr>
-          <w:sz w:val="28"/>
-          <w:szCs w:val="28"/>
-          <w:lang w:val="en-US"/>
-        </w:rPr>
-        <w:t>GameHub</w:t>
-      </w:r>
-      <w:proofErr w:type="spellEnd"/>
-      <w:r>
-        <w:rPr>
-          <w:sz w:val="28"/>
-          <w:szCs w:val="28"/>
-          <w:lang w:val="en-US"/>
-        </w:rPr>
-        <w:t xml:space="preserve"> is poised to offer a scalable, maintainable, and highly interactive platform for the gaming community</w:t>
+        <w:t>project. By embracing principles such as SOLID and YAGNI, alongside leveraging modern, efficient technologies like Spring Boot and React, GameHub is poised to offer a scalable, maintainable, and highly interactive platform for the gaming community</w:t>
       </w:r>
       <w:r>
         <w:rPr>

</xml_diff>